<commit_message>
Added DialoGPT model prompt and good enough response
</commit_message>
<xml_diff>
--- a/Emailer/Project Specifications.docx
+++ b/Emailer/Project Specifications.docx
@@ -792,240 +792,45 @@
     </w:p>
     <w:p>
       <w:pPr>
-        <w:spacing w:after="0"/>
-        <w:rPr>
-          <w:rFonts w:ascii="Calibri" w:hAnsi="Calibri" w:cs="Calibri"/>
-          <w:sz w:val="22"/>
-          <w:szCs w:val="22"/>
-        </w:rPr>
-      </w:pPr>
-    </w:p>
-    <w:p>
-      <w:pPr>
         <w:pStyle w:val="ListParagraph"/>
         <w:spacing w:after="0"/>
         <w:ind w:left="360"/>
         <w:rPr>
           <w:rFonts w:ascii="Calibri" w:hAnsi="Calibri" w:cs="Calibri"/>
+          <w:b/>
+          <w:bCs/>
           <w:i/>
           <w:iCs/>
           <w:sz w:val="22"/>
           <w:szCs w:val="22"/>
         </w:rPr>
       </w:pPr>
-      <w:r>
-        <w:rPr>
-          <w:rFonts w:ascii="Calibri" w:hAnsi="Calibri" w:cs="Calibri"/>
+    </w:p>
+    <w:p>
+      <w:pPr>
+        <w:pStyle w:val="ListParagraph"/>
+        <w:spacing w:after="0"/>
+        <w:ind w:left="360"/>
+        <w:rPr>
+          <w:rFonts w:ascii="Calibri" w:hAnsi="Calibri" w:cs="Calibri"/>
+          <w:b/>
+          <w:bCs/>
           <w:i/>
           <w:iCs/>
           <w:sz w:val="22"/>
           <w:szCs w:val="22"/>
         </w:rPr>
-        <w:t>O</w:t>
-      </w:r>
-      <w:r>
-        <w:rPr>
-          <w:rFonts w:ascii="Calibri" w:hAnsi="Calibri" w:cs="Calibri"/>
+      </w:pPr>
+      <w:r>
+        <w:rPr>
+          <w:rFonts w:ascii="Calibri" w:hAnsi="Calibri" w:cs="Calibri"/>
+          <w:b/>
+          <w:bCs/>
           <w:i/>
           <w:iCs/>
           <w:sz w:val="22"/>
           <w:szCs w:val="22"/>
         </w:rPr>
-        <w:t>ther email providers</w:t>
-      </w:r>
-      <w:r>
-        <w:rPr>
-          <w:rFonts w:ascii="Calibri" w:hAnsi="Calibri" w:cs="Calibri"/>
-          <w:i/>
-          <w:iCs/>
-          <w:sz w:val="22"/>
-          <w:szCs w:val="22"/>
-        </w:rPr>
-        <w:t xml:space="preserve"> </w:t>
-      </w:r>
-      <w:r>
-        <w:rPr>
-          <w:rFonts w:ascii="Calibri" w:hAnsi="Calibri" w:cs="Calibri"/>
-          <w:i/>
-          <w:iCs/>
-          <w:sz w:val="22"/>
-          <w:szCs w:val="22"/>
-        </w:rPr>
-        <w:t>setup</w:t>
-      </w:r>
-    </w:p>
-    <w:p>
-      <w:pPr>
-        <w:pStyle w:val="ListParagraph"/>
-        <w:numPr>
-          <w:ilvl w:val="0"/>
-          <w:numId w:val="5"/>
-        </w:numPr>
-        <w:spacing w:after="0"/>
-        <w:rPr>
-          <w:rFonts w:ascii="Calibri" w:hAnsi="Calibri" w:cs="Calibri"/>
-          <w:sz w:val="22"/>
-          <w:szCs w:val="22"/>
-        </w:rPr>
-      </w:pPr>
-      <w:r>
-        <w:rPr>
-          <w:rFonts w:ascii="Calibri" w:hAnsi="Calibri" w:cs="Calibri"/>
-          <w:sz w:val="22"/>
-          <w:szCs w:val="22"/>
-        </w:rPr>
-        <w:t xml:space="preserve">Enable IMAP access in your email provider settings. </w:t>
-      </w:r>
-    </w:p>
-    <w:p>
-      <w:pPr>
-        <w:pStyle w:val="ListParagraph"/>
-        <w:numPr>
-          <w:ilvl w:val="0"/>
-          <w:numId w:val="5"/>
-        </w:numPr>
-        <w:spacing w:after="0"/>
-        <w:rPr>
-          <w:rFonts w:ascii="Calibri" w:hAnsi="Calibri" w:cs="Calibri"/>
-          <w:sz w:val="22"/>
-          <w:szCs w:val="22"/>
-        </w:rPr>
-      </w:pPr>
-      <w:r>
-        <w:rPr>
-          <w:rFonts w:ascii="Calibri" w:hAnsi="Calibri" w:cs="Calibri"/>
-          <w:sz w:val="22"/>
-          <w:szCs w:val="22"/>
-        </w:rPr>
-        <w:t xml:space="preserve">Use Python's built-in </w:t>
-      </w:r>
-      <w:proofErr w:type="spellStart"/>
-      <w:r>
-        <w:rPr>
-          <w:rFonts w:ascii="Calibri" w:hAnsi="Calibri" w:cs="Calibri"/>
-          <w:sz w:val="22"/>
-          <w:szCs w:val="22"/>
-        </w:rPr>
-        <w:t>imaplib</w:t>
-      </w:r>
-      <w:proofErr w:type="spellEnd"/>
-      <w:r>
-        <w:rPr>
-          <w:rFonts w:ascii="Calibri" w:hAnsi="Calibri" w:cs="Calibri"/>
-          <w:sz w:val="22"/>
-          <w:szCs w:val="22"/>
-        </w:rPr>
-        <w:t xml:space="preserve"> to fetch emails. </w:t>
-      </w:r>
-    </w:p>
-    <w:p>
-      <w:pPr>
-        <w:pStyle w:val="ListParagraph"/>
-        <w:numPr>
-          <w:ilvl w:val="0"/>
-          <w:numId w:val="5"/>
-        </w:numPr>
-        <w:spacing w:after="0"/>
-        <w:rPr>
-          <w:rFonts w:ascii="Calibri" w:hAnsi="Calibri" w:cs="Calibri"/>
-          <w:sz w:val="22"/>
-          <w:szCs w:val="22"/>
-        </w:rPr>
-      </w:pPr>
-      <w:r>
-        <w:rPr>
-          <w:rFonts w:ascii="Calibri" w:hAnsi="Calibri" w:cs="Calibri"/>
-          <w:sz w:val="22"/>
-          <w:szCs w:val="22"/>
-        </w:rPr>
-        <w:t xml:space="preserve">Use </w:t>
-      </w:r>
-      <w:proofErr w:type="spellStart"/>
-      <w:r>
-        <w:rPr>
-          <w:rFonts w:ascii="Calibri" w:hAnsi="Calibri" w:cs="Calibri"/>
-          <w:sz w:val="22"/>
-          <w:szCs w:val="22"/>
-        </w:rPr>
-        <w:t>smtplib</w:t>
-      </w:r>
-      <w:proofErr w:type="spellEnd"/>
-      <w:r>
-        <w:rPr>
-          <w:rFonts w:ascii="Calibri" w:hAnsi="Calibri" w:cs="Calibri"/>
-          <w:sz w:val="22"/>
-          <w:szCs w:val="22"/>
-        </w:rPr>
-        <w:t xml:space="preserve"> to send responses.</w:t>
-      </w:r>
-    </w:p>
-    <w:p>
-      <w:pPr>
-        <w:spacing w:after="0"/>
-        <w:ind w:left="360"/>
-        <w:rPr>
-          <w:rFonts w:ascii="Calibri" w:hAnsi="Calibri" w:cs="Calibri"/>
-          <w:sz w:val="22"/>
-          <w:szCs w:val="22"/>
-        </w:rPr>
-      </w:pPr>
-    </w:p>
-    <w:p>
-      <w:pPr>
-        <w:pStyle w:val="ListParagraph"/>
-        <w:spacing w:after="0"/>
-        <w:ind w:left="360"/>
-        <w:rPr>
-          <w:rFonts w:ascii="Calibri" w:hAnsi="Calibri" w:cs="Calibri"/>
-          <w:i/>
-          <w:iCs/>
-          <w:sz w:val="22"/>
-          <w:szCs w:val="22"/>
-        </w:rPr>
-      </w:pPr>
-    </w:p>
-    <w:p>
-      <w:pPr>
-        <w:pStyle w:val="ListParagraph"/>
-        <w:spacing w:after="0"/>
-        <w:ind w:left="360"/>
-        <w:rPr>
-          <w:rFonts w:ascii="Calibri" w:hAnsi="Calibri" w:cs="Calibri"/>
-          <w:b/>
-          <w:bCs/>
-          <w:i/>
-          <w:iCs/>
-          <w:sz w:val="22"/>
-          <w:szCs w:val="22"/>
-        </w:rPr>
-      </w:pPr>
-    </w:p>
-    <w:p>
-      <w:pPr>
-        <w:pStyle w:val="ListParagraph"/>
-        <w:spacing w:after="0"/>
-        <w:ind w:left="360"/>
-        <w:rPr>
-          <w:rFonts w:ascii="Calibri" w:hAnsi="Calibri" w:cs="Calibri"/>
-          <w:b/>
-          <w:bCs/>
-          <w:i/>
-          <w:iCs/>
-          <w:sz w:val="22"/>
-          <w:szCs w:val="22"/>
-        </w:rPr>
-      </w:pPr>
-      <w:r>
-        <w:rPr>
-          <w:rFonts w:ascii="Calibri" w:hAnsi="Calibri" w:cs="Calibri"/>
-          <w:b/>
-          <w:bCs/>
-          <w:i/>
-          <w:iCs/>
-          <w:sz w:val="22"/>
-          <w:szCs w:val="22"/>
-        </w:rPr>
-        <w:lastRenderedPageBreak/>
         <w:t xml:space="preserve">Python Project </w:t>
       </w:r>
       <w:r>
@@ -1131,6 +936,26 @@
     <w:p>
       <w:pPr>
         <w:spacing w:after="0"/>
+        <w:rPr>
+          <w:rFonts w:ascii="Calibri" w:hAnsi="Calibri" w:cs="Calibri"/>
+          <w:sz w:val="22"/>
+          <w:szCs w:val="22"/>
+        </w:rPr>
+      </w:pPr>
+    </w:p>
+    <w:p>
+      <w:pPr>
+        <w:spacing w:after="0"/>
+        <w:rPr>
+          <w:rFonts w:ascii="Calibri" w:hAnsi="Calibri" w:cs="Calibri"/>
+          <w:sz w:val="22"/>
+          <w:szCs w:val="22"/>
+        </w:rPr>
+      </w:pPr>
+    </w:p>
+    <w:p>
+      <w:pPr>
+        <w:spacing w:after="0"/>
         <w:ind w:left="360"/>
         <w:rPr>
           <w:rFonts w:ascii="Calibri" w:hAnsi="Calibri" w:cs="Calibri"/>
@@ -1150,6 +975,7 @@
           <w:sz w:val="22"/>
           <w:szCs w:val="22"/>
         </w:rPr>
+        <w:lastRenderedPageBreak/>
         <w:t>AI Model Setup</w:t>
       </w:r>
     </w:p>
@@ -2415,6 +2241,7 @@
   <w:style w:type="character" w:default="1" w:styleId="DefaultParagraphFont">
     <w:name w:val="Default Paragraph Font"/>
     <w:uiPriority w:val="1"/>
+    <w:semiHidden/>
     <w:unhideWhenUsed/>
   </w:style>
   <w:style w:type="table" w:default="1" w:styleId="TableNormal">

</xml_diff>